<commit_message>
Added some other files
</commit_message>
<xml_diff>
--- a/Capstone Project Docs/For Print Chapter Template Format 2018/CP Chapter 4_201819.docx
+++ b/Capstone Project Docs/For Print Chapter Template Format 2018/CP Chapter 4_201819.docx
@@ -4538,13 +4538,23 @@
                 <w:szCs w:val="20"/>
               </w:rPr>
             </w:pPr>
-            <w:r>
-              <w:rPr>
-                <w:rFonts w:ascii="Arial" w:hAnsi="Arial" w:cs="Arial"/>
-                <w:sz w:val="20"/>
-                <w:szCs w:val="20"/>
-              </w:rPr>
-              <w:t>Economical Feasibility</w:t>
+            <w:proofErr w:type="spellStart"/>
+            <w:r>
+              <w:rPr>
+                <w:rFonts w:ascii="Arial" w:hAnsi="Arial" w:cs="Arial"/>
+                <w:sz w:val="20"/>
+                <w:szCs w:val="20"/>
+              </w:rPr>
+              <w:t>Economical</w:t>
+            </w:r>
+            <w:proofErr w:type="spellEnd"/>
+            <w:r>
+              <w:rPr>
+                <w:rFonts w:ascii="Arial" w:hAnsi="Arial" w:cs="Arial"/>
+                <w:sz w:val="20"/>
+                <w:szCs w:val="20"/>
+              </w:rPr>
+              <w:t xml:space="preserve"> Feasibility</w:t>
             </w:r>
           </w:p>
         </w:tc>
@@ -6681,10 +6691,10 @@
             <v:path o:extrusionok="f" gradientshapeok="t" o:connecttype="rect"/>
             <o:lock v:ext="edit" aspectratio="t"/>
           </v:shapetype>
-          <v:shape id="_x0000_i1025" type="#_x0000_t75" style="width:449.45pt;height:276.55pt" o:ole="">
+          <v:shape id="_x0000_i1025" type="#_x0000_t75" style="width:449.25pt;height:276.75pt" o:ole="">
             <v:imagedata r:id="rId7" o:title=""/>
           </v:shape>
-          <o:OLEObject Type="Embed" ProgID="Visio.Drawing.15" ShapeID="_x0000_i1025" DrawAspect="Content" ObjectID="_1604403513" r:id="rId8"/>
+          <o:OLEObject Type="Embed" ProgID="Visio.Drawing.15" ShapeID="_x0000_i1025" DrawAspect="Content" ObjectID="_1623673906" r:id="rId8"/>
         </w:object>
       </w:r>
     </w:p>
@@ -6724,6 +6734,7 @@
           <w:numId w:val="13"/>
         </w:numPr>
         <w:spacing w:line="480" w:lineRule="auto"/>
+        <w:jc w:val="both"/>
         <w:rPr>
           <w:rFonts w:ascii="Arial" w:hAnsi="Arial" w:cs="Arial"/>
           <w:sz w:val="24"/>
@@ -6764,6 +6775,7 @@
           <w:numId w:val="13"/>
         </w:numPr>
         <w:spacing w:line="480" w:lineRule="auto"/>
+        <w:jc w:val="both"/>
         <w:rPr>
           <w:rFonts w:ascii="Arial" w:hAnsi="Arial" w:cs="Arial"/>
           <w:sz w:val="24"/>
@@ -6827,6 +6839,7 @@
           <w:numId w:val="13"/>
         </w:numPr>
         <w:spacing w:line="480" w:lineRule="auto"/>
+        <w:jc w:val="both"/>
         <w:rPr>
           <w:rFonts w:ascii="Arial" w:hAnsi="Arial" w:cs="Arial"/>
           <w:sz w:val="24"/>
@@ -6850,6 +6863,7 @@
           <w:numId w:val="13"/>
         </w:numPr>
         <w:spacing w:line="480" w:lineRule="auto"/>
+        <w:jc w:val="both"/>
         <w:rPr>
           <w:rFonts w:ascii="Arial" w:hAnsi="Arial" w:cs="Arial"/>
           <w:sz w:val="24"/>
@@ -6968,30 +6982,6 @@
         </w:rPr>
         <w:t>.</w:t>
       </w:r>
-    </w:p>
-    <w:p>
-      <w:pPr>
-        <w:spacing w:line="480" w:lineRule="auto"/>
-        <w:ind w:firstLine="720"/>
-        <w:rPr>
-          <w:rFonts w:ascii="Arial" w:hAnsi="Arial" w:cs="Arial"/>
-        </w:rPr>
-      </w:pPr>
-      <w:r>
-        <w:rPr>
-          <w:rFonts w:ascii="Arial" w:hAnsi="Arial" w:cs="Arial"/>
-        </w:rPr>
-        <w:t>Just in case that the school will allow it, the COMELEC may still let the students vote in their homes using their own devices such as smartphone or even computers, since the system is web-based and can be accessed anywhere as long as there is an internet connection.</w:t>
-      </w:r>
-    </w:p>
-    <w:p>
-      <w:pPr>
-        <w:spacing w:line="480" w:lineRule="auto"/>
-        <w:jc w:val="center"/>
-        <w:rPr>
-          <w:rFonts w:ascii="Arial" w:hAnsi="Arial" w:cs="Arial"/>
-        </w:rPr>
-      </w:pPr>
     </w:p>
     <w:p>
       <w:pPr>
@@ -7000,74 +6990,27 @@
         <w:jc w:val="both"/>
         <w:rPr>
           <w:rFonts w:ascii="Arial" w:hAnsi="Arial" w:cs="Arial"/>
-          <w:sz w:val="22"/>
-          <w:szCs w:val="22"/>
-        </w:rPr>
-      </w:pPr>
-      <w:r>
-        <w:rPr>
-          <w:rFonts w:ascii="Arial" w:hAnsi="Arial" w:cs="Arial"/>
-          <w:b/>
-          <w:sz w:val="22"/>
-          <w:szCs w:val="22"/>
-        </w:rPr>
-        <w:t xml:space="preserve">Systems Flowchart. </w:t>
-      </w:r>
-      <w:r>
-        <w:rPr>
-          <w:rFonts w:ascii="Arial" w:hAnsi="Arial" w:cs="Arial"/>
-          <w:sz w:val="22"/>
-          <w:szCs w:val="22"/>
-        </w:rPr>
-        <w:t xml:space="preserve">The process of the beneficiary’s existing system is depicted in this part. </w:t>
-      </w:r>
-      <w:r>
-        <w:rPr>
-          <w:rFonts w:ascii="Arial" w:hAnsi="Arial" w:cs="Arial"/>
-          <w:sz w:val="22"/>
-          <w:szCs w:val="22"/>
-        </w:rPr>
-        <w:t>A flowchart displays the process</w:t>
-      </w:r>
-      <w:r>
-        <w:rPr>
-          <w:rFonts w:ascii="Arial" w:hAnsi="Arial" w:cs="Arial"/>
-          <w:sz w:val="22"/>
-          <w:szCs w:val="22"/>
-        </w:rPr>
-        <w:t>es</w:t>
-      </w:r>
-      <w:r>
-        <w:rPr>
-          <w:rFonts w:ascii="Arial" w:hAnsi="Arial" w:cs="Arial"/>
-          <w:sz w:val="22"/>
-          <w:szCs w:val="22"/>
-        </w:rPr>
-        <w:t xml:space="preserve"> of a system in such a way that it will be very easy</w:t>
-      </w:r>
-      <w:r>
-        <w:rPr>
-          <w:rFonts w:ascii="Arial" w:hAnsi="Arial" w:cs="Arial"/>
-          <w:sz w:val="22"/>
-          <w:szCs w:val="22"/>
-        </w:rPr>
-        <w:t xml:space="preserve"> for end-users to understand</w:t>
-      </w:r>
-      <w:r>
-        <w:rPr>
-          <w:rFonts w:ascii="Arial" w:hAnsi="Arial" w:cs="Arial"/>
-          <w:sz w:val="22"/>
-          <w:szCs w:val="22"/>
-        </w:rPr>
-        <w:t>.</w:t>
-      </w:r>
-      <w:r>
-        <w:rPr>
-          <w:rFonts w:ascii="Arial" w:hAnsi="Arial" w:cs="Arial"/>
-          <w:sz w:val="22"/>
-          <w:szCs w:val="22"/>
-        </w:rPr>
-        <w:t xml:space="preserve"> </w:t>
+        </w:rPr>
+      </w:pPr>
+      <w:r>
+        <w:rPr>
+          <w:rFonts w:ascii="Arial" w:hAnsi="Arial" w:cs="Arial"/>
+        </w:rPr>
+        <w:t xml:space="preserve">Just in case that the school will allow it, the COMELEC may still let the students vote in their homes using their own devices such as smartphone or even computers, since the system is web-based and can be accessed anywhere </w:t>
+      </w:r>
+      <w:proofErr w:type="gramStart"/>
+      <w:r>
+        <w:rPr>
+          <w:rFonts w:ascii="Arial" w:hAnsi="Arial" w:cs="Arial"/>
+        </w:rPr>
+        <w:t>as long as</w:t>
+      </w:r>
+      <w:proofErr w:type="gramEnd"/>
+      <w:r>
+        <w:rPr>
+          <w:rFonts w:ascii="Arial" w:hAnsi="Arial" w:cs="Arial"/>
+        </w:rPr>
+        <w:t xml:space="preserve"> there is an internet connection.</w:t>
       </w:r>
     </w:p>
     <w:p>
@@ -7082,6 +7025,71 @@
           <w:szCs w:val="22"/>
         </w:rPr>
       </w:pPr>
+      <w:r>
+        <w:rPr>
+          <w:rFonts w:ascii="Arial" w:hAnsi="Arial" w:cs="Arial"/>
+          <w:b/>
+          <w:sz w:val="22"/>
+          <w:szCs w:val="22"/>
+        </w:rPr>
+        <w:t xml:space="preserve">Systems Flowchart. </w:t>
+      </w:r>
+      <w:r>
+        <w:rPr>
+          <w:rFonts w:ascii="Arial" w:hAnsi="Arial" w:cs="Arial"/>
+          <w:sz w:val="22"/>
+          <w:szCs w:val="22"/>
+        </w:rPr>
+        <w:t xml:space="preserve">The process of the beneficiary’s existing system is depicted in this part. </w:t>
+      </w:r>
+      <w:r>
+        <w:rPr>
+          <w:rFonts w:ascii="Arial" w:hAnsi="Arial" w:cs="Arial"/>
+          <w:sz w:val="22"/>
+          <w:szCs w:val="22"/>
+        </w:rPr>
+        <w:t>A flowchart displays the process</w:t>
+      </w:r>
+      <w:r>
+        <w:rPr>
+          <w:rFonts w:ascii="Arial" w:hAnsi="Arial" w:cs="Arial"/>
+          <w:sz w:val="22"/>
+          <w:szCs w:val="22"/>
+        </w:rPr>
+        <w:t>es</w:t>
+      </w:r>
+      <w:r>
+        <w:rPr>
+          <w:rFonts w:ascii="Arial" w:hAnsi="Arial" w:cs="Arial"/>
+          <w:sz w:val="22"/>
+          <w:szCs w:val="22"/>
+        </w:rPr>
+        <w:t xml:space="preserve"> of a system in such a way that it will be very easy</w:t>
+      </w:r>
+      <w:r>
+        <w:rPr>
+          <w:rFonts w:ascii="Arial" w:hAnsi="Arial" w:cs="Arial"/>
+          <w:sz w:val="22"/>
+          <w:szCs w:val="22"/>
+        </w:rPr>
+        <w:t xml:space="preserve"> for end-users to understand</w:t>
+      </w:r>
+      <w:r>
+        <w:rPr>
+          <w:rFonts w:ascii="Arial" w:hAnsi="Arial" w:cs="Arial"/>
+          <w:sz w:val="22"/>
+          <w:szCs w:val="22"/>
+        </w:rPr>
+        <w:t>.</w:t>
+      </w:r>
+      <w:r>
+        <w:rPr>
+          <w:rFonts w:ascii="Arial" w:hAnsi="Arial" w:cs="Arial"/>
+          <w:sz w:val="22"/>
+          <w:szCs w:val="22"/>
+        </w:rPr>
+        <w:t xml:space="preserve"> </w:t>
+      </w:r>
     </w:p>
     <w:p>
       <w:pPr>
@@ -7345,18 +7353,30 @@
         <w:jc w:val="both"/>
         <w:rPr>
           <w:rFonts w:ascii="Arial" w:hAnsi="Arial" w:cs="Arial"/>
-          <w:sz w:val="22"/>
-          <w:szCs w:val="22"/>
-        </w:rPr>
-      </w:pPr>
-      <w:r>
-        <w:rPr>
-          <w:rFonts w:ascii="Arial" w:hAnsi="Arial" w:cs="Arial"/>
           <w:b/>
           <w:sz w:val="22"/>
           <w:szCs w:val="22"/>
         </w:rPr>
-        <w:lastRenderedPageBreak/>
+      </w:pPr>
+    </w:p>
+    <w:p>
+      <w:pPr>
+        <w:spacing w:line="480" w:lineRule="auto"/>
+        <w:ind w:firstLine="720"/>
+        <w:jc w:val="both"/>
+        <w:rPr>
+          <w:rFonts w:ascii="Arial" w:hAnsi="Arial" w:cs="Arial"/>
+          <w:sz w:val="22"/>
+          <w:szCs w:val="22"/>
+        </w:rPr>
+      </w:pPr>
+      <w:r>
+        <w:rPr>
+          <w:rFonts w:ascii="Arial" w:hAnsi="Arial" w:cs="Arial"/>
+          <w:b/>
+          <w:sz w:val="22"/>
+          <w:szCs w:val="22"/>
+        </w:rPr>
         <w:t>Data Flow Diagrams.</w:t>
       </w:r>
       <w:r>
@@ -8009,13 +8029,23 @@
         </w:rPr>
         <w:t xml:space="preserve">software </w:t>
       </w:r>
-      <w:r>
-        <w:rPr>
-          <w:rFonts w:ascii="Arial" w:hAnsi="Arial" w:cs="Arial"/>
-          <w:sz w:val="22"/>
-          <w:szCs w:val="22"/>
-        </w:rPr>
-        <w:t xml:space="preserve">bugs which can hamper the functionalities of the </w:t>
+      <w:proofErr w:type="gramStart"/>
+      <w:r>
+        <w:rPr>
+          <w:rFonts w:ascii="Arial" w:hAnsi="Arial" w:cs="Arial"/>
+          <w:sz w:val="22"/>
+          <w:szCs w:val="22"/>
+        </w:rPr>
+        <w:t>bugs</w:t>
+      </w:r>
+      <w:proofErr w:type="gramEnd"/>
+      <w:r>
+        <w:rPr>
+          <w:rFonts w:ascii="Arial" w:hAnsi="Arial" w:cs="Arial"/>
+          <w:sz w:val="22"/>
+          <w:szCs w:val="22"/>
+        </w:rPr>
+        <w:t xml:space="preserve"> which can hamper the functionalities of the </w:t>
       </w:r>
       <w:r>
         <w:rPr>
@@ -8139,16 +8169,7 @@
     </w:p>
     <w:p>
       <w:pPr>
-        <w:spacing w:line="480" w:lineRule="auto"/>
-        <w:rPr>
-          <w:rFonts w:ascii="Arial" w:hAnsi="Arial" w:cs="Arial"/>
-          <w:sz w:val="22"/>
-          <w:szCs w:val="22"/>
-        </w:rPr>
-      </w:pPr>
-    </w:p>
-    <w:p>
-      <w:pPr>
+        <w:jc w:val="center"/>
         <w:rPr>
           <w:rFonts w:ascii="Arial" w:hAnsi="Arial" w:cs="Arial"/>
           <w:sz w:val="22"/>
@@ -8195,24 +8216,6 @@
         </w:rPr>
         <w:t>Project Burndown Chart</w:t>
       </w:r>
-    </w:p>
-    <w:p>
-      <w:pPr>
-        <w:rPr>
-          <w:rFonts w:ascii="Arial" w:hAnsi="Arial" w:cs="Arial"/>
-          <w:sz w:val="22"/>
-          <w:szCs w:val="22"/>
-        </w:rPr>
-      </w:pPr>
-    </w:p>
-    <w:p>
-      <w:pPr>
-        <w:rPr>
-          <w:rFonts w:ascii="Arial" w:hAnsi="Arial" w:cs="Arial"/>
-          <w:sz w:val="22"/>
-          <w:szCs w:val="22"/>
-        </w:rPr>
-      </w:pPr>
     </w:p>
     <w:p>
       <w:pPr>
@@ -8269,13 +8272,50 @@
           <w:szCs w:val="22"/>
         </w:rPr>
       </w:pPr>
-      <w:r>
-        <w:rPr>
-          <w:rFonts w:ascii="Arial" w:hAnsi="Arial" w:cs="Arial"/>
-          <w:sz w:val="22"/>
-          <w:szCs w:val="22"/>
-        </w:rPr>
-        <w:lastRenderedPageBreak/>
+    </w:p>
+    <w:p>
+      <w:pPr>
+        <w:spacing w:line="480" w:lineRule="auto"/>
+        <w:ind w:firstLine="720"/>
+        <w:jc w:val="both"/>
+        <w:rPr>
+          <w:rFonts w:ascii="Arial" w:hAnsi="Arial" w:cs="Arial"/>
+          <w:sz w:val="22"/>
+          <w:szCs w:val="22"/>
+        </w:rPr>
+      </w:pPr>
+    </w:p>
+    <w:p>
+      <w:pPr>
+        <w:spacing w:line="480" w:lineRule="auto"/>
+        <w:ind w:firstLine="720"/>
+        <w:jc w:val="both"/>
+        <w:rPr>
+          <w:rFonts w:ascii="Arial" w:hAnsi="Arial" w:cs="Arial"/>
+          <w:sz w:val="22"/>
+          <w:szCs w:val="22"/>
+        </w:rPr>
+      </w:pPr>
+    </w:p>
+    <w:p>
+      <w:pPr>
+        <w:spacing w:line="480" w:lineRule="auto"/>
+        <w:ind w:firstLine="720"/>
+        <w:jc w:val="both"/>
+        <w:rPr>
+          <w:rFonts w:ascii="Arial" w:hAnsi="Arial" w:cs="Arial"/>
+          <w:sz w:val="22"/>
+          <w:szCs w:val="22"/>
+        </w:rPr>
+      </w:pPr>
+      <w:bookmarkStart w:id="1" w:name="_GoBack"/>
+      <w:bookmarkEnd w:id="1"/>
+      <w:r>
+        <w:rPr>
+          <w:rFonts w:ascii="Arial" w:hAnsi="Arial" w:cs="Arial"/>
+          <w:sz w:val="22"/>
+          <w:szCs w:val="22"/>
+        </w:rPr>
         <w:t>The figure above shows the burndown chart of the project’s progress while it was being developed.</w:t>
       </w:r>
       <w:r>
@@ -8653,8 +8693,18 @@
           <w:sz w:val="22"/>
           <w:szCs w:val="22"/>
         </w:rPr>
-        <w:t xml:space="preserve"> the</w:t>
-      </w:r>
+        <w:t xml:space="preserve"> </w:t>
+      </w:r>
+      <w:proofErr w:type="gramStart"/>
+      <w:r>
+        <w:rPr>
+          <w:rFonts w:ascii="Arial" w:hAnsi="Arial" w:cs="Arial"/>
+          <w:sz w:val="22"/>
+          <w:szCs w:val="22"/>
+        </w:rPr>
+        <w:t>the</w:t>
+      </w:r>
+      <w:proofErr w:type="gramEnd"/>
       <w:r>
         <w:rPr>
           <w:rFonts w:ascii="Arial" w:hAnsi="Arial" w:cs="Arial"/>
@@ -8827,24 +8877,6 @@
     <w:p>
       <w:pPr>
         <w:pStyle w:val="Title"/>
-        <w:tabs>
-          <w:tab w:val="left" w:pos="720"/>
-          <w:tab w:val="left" w:pos="1440"/>
-          <w:tab w:val="left" w:pos="2558"/>
-        </w:tabs>
-        <w:spacing w:line="480" w:lineRule="auto"/>
-        <w:ind w:left="1800"/>
-        <w:jc w:val="both"/>
-        <w:rPr>
-          <w:rFonts w:ascii="Arial" w:hAnsi="Arial" w:cs="Arial"/>
-          <w:sz w:val="22"/>
-          <w:szCs w:val="22"/>
-        </w:rPr>
-      </w:pPr>
-    </w:p>
-    <w:p>
-      <w:pPr>
-        <w:pStyle w:val="Title"/>
         <w:numPr>
           <w:ilvl w:val="0"/>
           <w:numId w:val="11"/>
@@ -9312,13 +9344,66 @@
         </w:rPr>
         <w:t xml:space="preserve"> provided by the Admin User in the Nomination of Candidates. The proponents are suggesting the use of the </w:t>
       </w:r>
-      <w:r>
-        <w:rPr>
-          <w:rFonts w:ascii="Arial" w:hAnsi="Arial" w:cs="Arial"/>
-          <w:sz w:val="22"/>
-          <w:szCs w:val="22"/>
-        </w:rPr>
-        <w:lastRenderedPageBreak/>
+    </w:p>
+    <w:p>
+      <w:pPr>
+        <w:pStyle w:val="Title"/>
+        <w:tabs>
+          <w:tab w:val="left" w:pos="720"/>
+          <w:tab w:val="left" w:pos="1440"/>
+          <w:tab w:val="left" w:pos="2558"/>
+        </w:tabs>
+        <w:spacing w:line="480" w:lineRule="auto"/>
+        <w:ind w:left="1800"/>
+        <w:jc w:val="both"/>
+        <w:rPr>
+          <w:rFonts w:ascii="Arial" w:hAnsi="Arial" w:cs="Arial"/>
+          <w:sz w:val="22"/>
+          <w:szCs w:val="22"/>
+        </w:rPr>
+      </w:pPr>
+    </w:p>
+    <w:p>
+      <w:pPr>
+        <w:pStyle w:val="Title"/>
+        <w:tabs>
+          <w:tab w:val="left" w:pos="720"/>
+          <w:tab w:val="left" w:pos="1440"/>
+          <w:tab w:val="left" w:pos="2558"/>
+        </w:tabs>
+        <w:spacing w:line="480" w:lineRule="auto"/>
+        <w:ind w:left="1800"/>
+        <w:jc w:val="both"/>
+        <w:rPr>
+          <w:rFonts w:ascii="Arial" w:hAnsi="Arial" w:cs="Arial"/>
+          <w:sz w:val="22"/>
+          <w:szCs w:val="22"/>
+        </w:rPr>
+      </w:pPr>
+    </w:p>
+    <w:p>
+      <w:pPr>
+        <w:pStyle w:val="Title"/>
+        <w:tabs>
+          <w:tab w:val="left" w:pos="720"/>
+          <w:tab w:val="left" w:pos="1440"/>
+          <w:tab w:val="left" w:pos="2558"/>
+        </w:tabs>
+        <w:spacing w:line="480" w:lineRule="auto"/>
+        <w:ind w:left="1800"/>
+        <w:jc w:val="both"/>
+        <w:rPr>
+          <w:rFonts w:ascii="Arial" w:hAnsi="Arial" w:cs="Arial"/>
+          <w:sz w:val="22"/>
+          <w:szCs w:val="22"/>
+        </w:rPr>
+      </w:pPr>
+      <w:r>
+        <w:rPr>
+          <w:rFonts w:ascii="Arial" w:hAnsi="Arial" w:cs="Arial"/>
+          <w:sz w:val="22"/>
+          <w:szCs w:val="22"/>
+        </w:rPr>
         <w:t xml:space="preserve">plan </w:t>
       </w:r>
       <w:r>
@@ -9343,6 +9428,7 @@
         <w:pStyle w:val="ListParagraph"/>
         <w:spacing w:line="480" w:lineRule="auto"/>
         <w:ind w:left="1800"/>
+        <w:jc w:val="both"/>
         <w:rPr>
           <w:rFonts w:ascii="Arial" w:hAnsi="Arial" w:cs="Arial"/>
         </w:rPr>
@@ -9360,8 +9446,6 @@
         </w:rPr>
         <w:t>– As soon as the casting of votes from the students has finished, the Admin Users can now close the election if it ends earlier than the expected time. If there are ties in the vote results of the candidates, the Admin Users can use the tie-breaker provided in the system which will randomize the results of the tie, providing a winner. Once the tallying has been finished and the list of winners are already finalized, the Admin Users can now declare the winners in the election event.</w:t>
       </w:r>
-      <w:bookmarkStart w:id="1" w:name="_GoBack"/>
-      <w:bookmarkEnd w:id="1"/>
     </w:p>
     <w:sectPr>
       <w:headerReference w:type="even" r:id="rId11"/>
@@ -9778,7 +9862,7 @@
                                   </pic:cNvPicPr>
                                 </pic:nvPicPr>
                                 <pic:blipFill>
-                                  <a:blip r:embed="rId2">
+                                  <a:blip r:embed="rId1">
                                     <a:extLst>
                                       <a:ext uri="{28A0092B-C50C-407E-A947-70E740481C1C}">
                                         <a14:useLocalDpi xmlns:a14="http://schemas.microsoft.com/office/drawing/2010/main" val="0"/>

</xml_diff>